<commit_message>
Utilizando pilha e fila como estrutura de dados
</commit_message>
<xml_diff>
--- a/EstruturaDeDadosDIO/Estrutura de Dados - Documentação.docx
+++ b/EstruturaDeDadosDIO/Estrutura de Dados - Documentação.docx
@@ -566,7 +566,23 @@
           <w:rFonts w:ascii="Segoe UI" w:hAnsi="Segoe UI" w:cs="Segoe UI"/>
           <w:color w:val="333333"/>
         </w:rPr>
-        <w:t xml:space="preserve"> é um inteiro de complemento de dois com assinatura de 32 bits. Sua faixa de valor está entre -2.147.483.648 (-2³¹) até 2.147.483.647 (2³¹?¹) (inclusive). Seu valor mínimo é -2.147.483.648 e valor máximo é 2.147.483.647. Seu valor padrão é 0 (zero).</w:t>
+        <w:t xml:space="preserve"> é um inteiro de complemento de dois com assinatura de 32 bits. Sua faixa de valor está entre -2.147.483.648 (-2³¹) até 2.147.483.647 (2³</w:t>
+      </w:r>
+      <w:proofErr w:type="gramStart"/>
+      <w:r>
+        <w:rPr>
+          <w:rFonts w:ascii="Segoe UI" w:hAnsi="Segoe UI" w:cs="Segoe UI"/>
+          <w:color w:val="333333"/>
+        </w:rPr>
+        <w:t>¹?¹</w:t>
+      </w:r>
+      <w:proofErr w:type="gramEnd"/>
+      <w:r>
+        <w:rPr>
+          <w:rFonts w:ascii="Segoe UI" w:hAnsi="Segoe UI" w:cs="Segoe UI"/>
+          <w:color w:val="333333"/>
+        </w:rPr>
+        <w:t>) (inclusive). Seu valor mínimo é -2.147.483.648 e valor máximo é 2.147.483.647. Seu valor padrão é 0 (zero).</w:t>
       </w:r>
     </w:p>
     <w:p>
@@ -737,7 +753,23 @@
           <w:rFonts w:ascii="Segoe UI" w:hAnsi="Segoe UI" w:cs="Segoe UI"/>
           <w:color w:val="333333"/>
         </w:rPr>
-        <w:t xml:space="preserve"> é um inteiro de complemento de dois com assinatura de 64 bits. Sua faixa de valor está entre -9.223.372.036.854.775.808 (-2?³) até 9.223.372.036.854.775.807 (2?³?¹) (inclusive). Seu valor mínimo é -9.223.372.036.854.775.808 e o valor máximo é de 9.223.372.036.854.775.807. O valor padrão é 0 (zero). O tipo de dado </w:t>
+        <w:t xml:space="preserve"> é um inteiro de complemento de dois com assinatura de 64 bits. Sua faixa de valor está entre -9.223.372.036.854.775.808 (-</w:t>
+      </w:r>
+      <w:proofErr w:type="gramStart"/>
+      <w:r>
+        <w:rPr>
+          <w:rFonts w:ascii="Segoe UI" w:hAnsi="Segoe UI" w:cs="Segoe UI"/>
+          <w:color w:val="333333"/>
+        </w:rPr>
+        <w:t>2?³</w:t>
+      </w:r>
+      <w:proofErr w:type="gramEnd"/>
+      <w:r>
+        <w:rPr>
+          <w:rFonts w:ascii="Segoe UI" w:hAnsi="Segoe UI" w:cs="Segoe UI"/>
+          <w:color w:val="333333"/>
+        </w:rPr>
+        <w:t xml:space="preserve">) até 9.223.372.036.854.775.807 (2?³?¹) (inclusive). Seu valor mínimo é -9.223.372.036.854.775.808 e o valor máximo é de 9.223.372.036.854.775.807. O valor padrão é 0 (zero). O tipo de dado </w:t>
       </w:r>
       <w:proofErr w:type="spellStart"/>
       <w:r>
@@ -1447,31 +1479,298 @@
           <w:szCs w:val="32"/>
           <w:lang w:eastAsia="en-US"/>
         </w:rPr>
-        <w:t>Conceito de Nó</w:t>
-      </w:r>
-    </w:p>
-    <w:p>
-      <w:pPr>
-        <w:pStyle w:val="NormalWeb"/>
-        <w:shd w:val="clear" w:color="auto" w:fill="FFFFFF"/>
-        <w:rPr>
-          <w:rFonts w:ascii="Segoe UI" w:hAnsi="Segoe UI" w:cs="Segoe UI"/>
-          <w:color w:val="333333"/>
-          <w:sz w:val="20"/>
-          <w:szCs w:val="20"/>
-        </w:rPr>
-      </w:pPr>
-    </w:p>
-    <w:p>
-      <w:pPr>
-        <w:pStyle w:val="NormalWeb"/>
-        <w:shd w:val="clear" w:color="auto" w:fill="FFFFFF"/>
-        <w:jc w:val="both"/>
-        <w:rPr>
-          <w:rFonts w:ascii="Segoe UI" w:hAnsi="Segoe UI" w:cs="Segoe UI"/>
-          <w:color w:val="333333"/>
-        </w:rPr>
-      </w:pPr>
+        <w:t xml:space="preserve">Conceito de </w:t>
+      </w:r>
+      <w:r>
+        <w:rPr>
+          <w:rFonts w:ascii="Helvetica" w:eastAsiaTheme="majorEastAsia" w:hAnsi="Helvetica" w:cs="Helvetica"/>
+          <w:b/>
+          <w:bCs/>
+          <w:color w:val="610B38"/>
+          <w:sz w:val="32"/>
+          <w:szCs w:val="32"/>
+          <w:lang w:eastAsia="en-US"/>
+        </w:rPr>
+        <w:t>Pilha</w:t>
+      </w:r>
+    </w:p>
+    <w:p>
+      <w:pPr>
+        <w:pStyle w:val="NormalWeb"/>
+        <w:shd w:val="clear" w:color="auto" w:fill="FFFFFF"/>
+        <w:rPr>
+          <w:rFonts w:ascii="Segoe UI" w:hAnsi="Segoe UI" w:cs="Segoe UI"/>
+          <w:color w:val="202124"/>
+          <w:shd w:val="clear" w:color="auto" w:fill="FFFFFF"/>
+        </w:rPr>
+      </w:pPr>
+      <w:r>
+        <w:rPr>
+          <w:rFonts w:ascii="Segoe UI" w:hAnsi="Segoe UI" w:cs="Segoe UI"/>
+          <w:color w:val="333333"/>
+        </w:rPr>
+        <w:t xml:space="preserve">É </w:t>
+      </w:r>
+      <w:r>
+        <w:rPr>
+          <w:rFonts w:ascii="Segoe UI" w:hAnsi="Segoe UI" w:cs="Segoe UI"/>
+          <w:color w:val="333333"/>
+        </w:rPr>
+        <w:t xml:space="preserve">uma </w:t>
+      </w:r>
+      <w:r>
+        <w:rPr>
+          <w:rFonts w:ascii="Segoe UI" w:hAnsi="Segoe UI" w:cs="Segoe UI"/>
+          <w:color w:val="202124"/>
+          <w:shd w:val="clear" w:color="auto" w:fill="FFFFFF"/>
+        </w:rPr>
+        <w:t>estrutura</w:t>
+      </w:r>
+      <w:r>
+        <w:rPr>
+          <w:rFonts w:ascii="Segoe UI" w:hAnsi="Segoe UI" w:cs="Segoe UI"/>
+          <w:color w:val="202124"/>
+          <w:shd w:val="clear" w:color="auto" w:fill="FFFFFF"/>
+        </w:rPr>
+        <w:t xml:space="preserve"> de dados do tipo LIFO (</w:t>
+      </w:r>
+      <w:proofErr w:type="spellStart"/>
+      <w:r>
+        <w:rPr>
+          <w:rFonts w:ascii="Segoe UI" w:hAnsi="Segoe UI" w:cs="Segoe UI"/>
+          <w:color w:val="202124"/>
+          <w:shd w:val="clear" w:color="auto" w:fill="FFFFFF"/>
+        </w:rPr>
+        <w:t>last</w:t>
+      </w:r>
+      <w:proofErr w:type="spellEnd"/>
+      <w:r>
+        <w:rPr>
+          <w:rFonts w:ascii="Segoe UI" w:hAnsi="Segoe UI" w:cs="Segoe UI"/>
+          <w:color w:val="202124"/>
+          <w:shd w:val="clear" w:color="auto" w:fill="FFFFFF"/>
+        </w:rPr>
+        <w:t xml:space="preserve">-in </w:t>
+      </w:r>
+      <w:proofErr w:type="spellStart"/>
+      <w:r>
+        <w:rPr>
+          <w:rFonts w:ascii="Segoe UI" w:hAnsi="Segoe UI" w:cs="Segoe UI"/>
+          <w:color w:val="202124"/>
+          <w:shd w:val="clear" w:color="auto" w:fill="FFFFFF"/>
+        </w:rPr>
+        <w:t>first</w:t>
+      </w:r>
+      <w:proofErr w:type="spellEnd"/>
+      <w:r>
+        <w:rPr>
+          <w:rFonts w:ascii="Segoe UI" w:hAnsi="Segoe UI" w:cs="Segoe UI"/>
+          <w:color w:val="202124"/>
+          <w:shd w:val="clear" w:color="auto" w:fill="FFFFFF"/>
+        </w:rPr>
+        <w:t>-out), onde o último elemento a ser inserido, será o primeiro a ser retirado. Assim, uma </w:t>
+      </w:r>
+      <w:r>
+        <w:rPr>
+          <w:rFonts w:ascii="Segoe UI" w:hAnsi="Segoe UI" w:cs="Segoe UI"/>
+          <w:b/>
+          <w:bCs/>
+          <w:color w:val="202124"/>
+          <w:shd w:val="clear" w:color="auto" w:fill="FFFFFF"/>
+        </w:rPr>
+        <w:t>pilha</w:t>
+      </w:r>
+      <w:r>
+        <w:rPr>
+          <w:rFonts w:ascii="Segoe UI" w:hAnsi="Segoe UI" w:cs="Segoe UI"/>
+          <w:color w:val="202124"/>
+          <w:shd w:val="clear" w:color="auto" w:fill="FFFFFF"/>
+        </w:rPr>
+        <w:t> permite acesso a apenas um item de dados - o último inserido. Para processar o penúltimo item inserido, deve-se remover o último”.</w:t>
+      </w:r>
+    </w:p>
+    <w:p>
+      <w:pPr>
+        <w:pStyle w:val="NormalWeb"/>
+        <w:shd w:val="clear" w:color="auto" w:fill="FFFFFF"/>
+        <w:jc w:val="center"/>
+        <w:rPr>
+          <w:rFonts w:ascii="Helvetica" w:eastAsiaTheme="majorEastAsia" w:hAnsi="Helvetica" w:cs="Helvetica"/>
+          <w:b/>
+          <w:bCs/>
+          <w:color w:val="610B38"/>
+          <w:sz w:val="32"/>
+          <w:szCs w:val="32"/>
+          <w:lang w:eastAsia="en-US"/>
+        </w:rPr>
+      </w:pPr>
+      <w:r>
+        <w:rPr>
+          <w:rFonts w:ascii="Helvetica" w:eastAsiaTheme="majorEastAsia" w:hAnsi="Helvetica" w:cs="Helvetica"/>
+          <w:b/>
+          <w:bCs/>
+          <w:color w:val="610B38"/>
+          <w:sz w:val="32"/>
+          <w:szCs w:val="32"/>
+          <w:lang w:eastAsia="en-US"/>
+        </w:rPr>
+        <w:lastRenderedPageBreak/>
+        <w:t xml:space="preserve">Conceito de </w:t>
+      </w:r>
+      <w:r>
+        <w:rPr>
+          <w:rFonts w:ascii="Helvetica" w:eastAsiaTheme="majorEastAsia" w:hAnsi="Helvetica" w:cs="Helvetica"/>
+          <w:b/>
+          <w:bCs/>
+          <w:color w:val="610B38"/>
+          <w:sz w:val="32"/>
+          <w:szCs w:val="32"/>
+          <w:lang w:eastAsia="en-US"/>
+        </w:rPr>
+        <w:t>Fila</w:t>
+      </w:r>
+    </w:p>
+    <w:p>
+      <w:pPr>
+        <w:pStyle w:val="NormalWeb"/>
+        <w:shd w:val="clear" w:color="auto" w:fill="FFFFFF"/>
+        <w:jc w:val="both"/>
+        <w:rPr>
+          <w:rFonts w:ascii="Segoe UI" w:hAnsi="Segoe UI" w:cs="Segoe UI"/>
+          <w:color w:val="333333"/>
+        </w:rPr>
+      </w:pPr>
+      <w:r>
+        <w:rPr>
+          <w:rFonts w:ascii="Segoe UI" w:hAnsi="Segoe UI" w:cs="Segoe UI"/>
+          <w:color w:val="333333"/>
+        </w:rPr>
+        <w:t xml:space="preserve">É </w:t>
+      </w:r>
+      <w:r>
+        <w:rPr>
+          <w:rFonts w:ascii="Segoe UI" w:hAnsi="Segoe UI" w:cs="Segoe UI"/>
+          <w:color w:val="202124"/>
+          <w:shd w:val="clear" w:color="auto" w:fill="FFFFFF"/>
+        </w:rPr>
+        <w:t>uma estrutura de dados do tipo FIFO: “o primeiro elemento que entra é o primeiro que sai” (</w:t>
+      </w:r>
+      <w:proofErr w:type="spellStart"/>
+      <w:r>
+        <w:rPr>
+          <w:rFonts w:ascii="Segoe UI" w:hAnsi="Segoe UI" w:cs="Segoe UI"/>
+          <w:color w:val="202124"/>
+          <w:shd w:val="clear" w:color="auto" w:fill="FFFFFF"/>
+        </w:rPr>
+        <w:t>first</w:t>
+      </w:r>
+      <w:proofErr w:type="spellEnd"/>
+      <w:r>
+        <w:rPr>
+          <w:rFonts w:ascii="Segoe UI" w:hAnsi="Segoe UI" w:cs="Segoe UI"/>
+          <w:color w:val="202124"/>
+          <w:shd w:val="clear" w:color="auto" w:fill="FFFFFF"/>
+        </w:rPr>
+        <w:t xml:space="preserve"> </w:t>
+      </w:r>
+      <w:proofErr w:type="gramStart"/>
+      <w:r>
+        <w:rPr>
+          <w:rFonts w:ascii="Segoe UI" w:hAnsi="Segoe UI" w:cs="Segoe UI"/>
+          <w:color w:val="202124"/>
+          <w:shd w:val="clear" w:color="auto" w:fill="FFFFFF"/>
+        </w:rPr>
+        <w:t xml:space="preserve">in, </w:t>
+      </w:r>
+      <w:proofErr w:type="spellStart"/>
+      <w:r>
+        <w:rPr>
+          <w:rFonts w:ascii="Segoe UI" w:hAnsi="Segoe UI" w:cs="Segoe UI"/>
+          <w:color w:val="202124"/>
+          <w:shd w:val="clear" w:color="auto" w:fill="FFFFFF"/>
+        </w:rPr>
+        <w:t>first</w:t>
+      </w:r>
+      <w:proofErr w:type="spellEnd"/>
+      <w:proofErr w:type="gramEnd"/>
+      <w:r>
+        <w:rPr>
+          <w:rFonts w:ascii="Segoe UI" w:hAnsi="Segoe UI" w:cs="Segoe UI"/>
+          <w:color w:val="202124"/>
+          <w:shd w:val="clear" w:color="auto" w:fill="FFFFFF"/>
+        </w:rPr>
+        <w:t xml:space="preserve"> out). A </w:t>
+      </w:r>
+      <w:proofErr w:type="spellStart"/>
+      <w:r>
+        <w:rPr>
+          <w:rFonts w:ascii="Segoe UI" w:hAnsi="Segoe UI" w:cs="Segoe UI"/>
+          <w:color w:val="202124"/>
+          <w:shd w:val="clear" w:color="auto" w:fill="FFFFFF"/>
+        </w:rPr>
+        <w:t>idéia</w:t>
+      </w:r>
+      <w:proofErr w:type="spellEnd"/>
+      <w:r>
+        <w:rPr>
+          <w:rFonts w:ascii="Segoe UI" w:hAnsi="Segoe UI" w:cs="Segoe UI"/>
+          <w:color w:val="202124"/>
+          <w:shd w:val="clear" w:color="auto" w:fill="FFFFFF"/>
+        </w:rPr>
+        <w:t xml:space="preserve"> fundamental da </w:t>
+      </w:r>
+      <w:r>
+        <w:rPr>
+          <w:rFonts w:ascii="Segoe UI" w:hAnsi="Segoe UI" w:cs="Segoe UI"/>
+          <w:b/>
+          <w:bCs/>
+          <w:color w:val="202124"/>
+          <w:shd w:val="clear" w:color="auto" w:fill="FFFFFF"/>
+        </w:rPr>
+        <w:t>fila</w:t>
+      </w:r>
+      <w:r>
+        <w:rPr>
+          <w:rFonts w:ascii="Segoe UI" w:hAnsi="Segoe UI" w:cs="Segoe UI"/>
+          <w:color w:val="202124"/>
+          <w:shd w:val="clear" w:color="auto" w:fill="FFFFFF"/>
+        </w:rPr>
+        <w:t> é que só podemos inserir um novo elemento no final da </w:t>
+      </w:r>
+      <w:r>
+        <w:rPr>
+          <w:rFonts w:ascii="Segoe UI" w:hAnsi="Segoe UI" w:cs="Segoe UI"/>
+          <w:b/>
+          <w:bCs/>
+          <w:color w:val="202124"/>
+          <w:shd w:val="clear" w:color="auto" w:fill="FFFFFF"/>
+        </w:rPr>
+        <w:t>fila</w:t>
+      </w:r>
+      <w:r>
+        <w:rPr>
+          <w:rFonts w:ascii="Segoe UI" w:hAnsi="Segoe UI" w:cs="Segoe UI"/>
+          <w:color w:val="202124"/>
+          <w:shd w:val="clear" w:color="auto" w:fill="FFFFFF"/>
+        </w:rPr>
+        <w:t xml:space="preserve"> e só podemos retirar o elemento no </w:t>
+      </w:r>
+      <w:r>
+        <w:rPr>
+          <w:rFonts w:ascii="Segoe UI" w:hAnsi="Segoe UI" w:cs="Segoe UI"/>
+          <w:color w:val="202124"/>
+          <w:shd w:val="clear" w:color="auto" w:fill="FFFFFF"/>
+        </w:rPr>
+        <w:t>início</w:t>
+      </w:r>
+      <w:r>
+        <w:rPr>
+          <w:rFonts w:ascii="Segoe UI" w:hAnsi="Segoe UI" w:cs="Segoe UI"/>
+          <w:color w:val="202124"/>
+          <w:shd w:val="clear" w:color="auto" w:fill="FFFFFF"/>
+        </w:rPr>
+        <w:t>.</w:t>
+      </w:r>
     </w:p>
     <w:p/>
     <w:sectPr>

</xml_diff>